<commit_message>
bhat, data section edits
</commit_message>
<xml_diff>
--- a/06_sections/Data Section.docx
+++ b/06_sections/Data Section.docx
@@ -55,7 +55,98 @@
           <w:sz w:val="24"/>
           <w:szCs w:val="24"/>
         </w:rPr>
-        <w:t xml:space="preserve">) classifying the crime, a date, and a latitude and longitude for each event. We subset the data to focus solely on homicides and gun crime, including first-degree murder, second-degree murder and aggravated battery involving use of a hand-gun or firearm. In data spanning from January 1st, 2001 to December 31st 2018, there are </w:t>
+        <w:t xml:space="preserve">) classifying the crime, a date, and a latitude and longitude for each event. We subset the data to focus solely on homicides and gun crime, including first-degree murder, second-degree murder and aggravated battery involving use of a </w:t>
+      </w:r>
+      <w:proofErr w:type="gramStart"/>
+      <w:r>
+        <w:rPr>
+          <w:rFonts w:asciiTheme="majorBidi" w:eastAsia="Times New Roman" w:hAnsiTheme="majorBidi" w:cstheme="majorBidi"/>
+          <w:color w:val="000000"/>
+          <w:sz w:val="24"/>
+          <w:szCs w:val="24"/>
+        </w:rPr>
+        <w:t>hand-gun</w:t>
+      </w:r>
+      <w:proofErr w:type="gramEnd"/>
+      <w:r>
+        <w:rPr>
+          <w:rFonts w:asciiTheme="majorBidi" w:eastAsia="Times New Roman" w:hAnsiTheme="majorBidi" w:cstheme="majorBidi"/>
+          <w:color w:val="000000"/>
+          <w:sz w:val="24"/>
+          <w:szCs w:val="24"/>
+        </w:rPr>
+        <w:t xml:space="preserve"> or firearm. In data spanning from January 1st, </w:t>
+      </w:r>
+      <w:del w:id="0" w:author="Brendan Cooley" w:date="2020-03-20T08:19:00Z">
+        <w:r>
+          <w:rPr>
+            <w:rFonts w:asciiTheme="majorBidi" w:eastAsia="Times New Roman" w:hAnsiTheme="majorBidi" w:cstheme="majorBidi"/>
+            <w:color w:val="000000"/>
+            <w:sz w:val="24"/>
+            <w:szCs w:val="24"/>
+          </w:rPr>
+          <w:delText xml:space="preserve">2001 </w:delText>
+        </w:r>
+      </w:del>
+      <w:ins w:id="1" w:author="Brendan Cooley" w:date="2020-03-20T08:19:00Z">
+        <w:r>
+          <w:rPr>
+            <w:rFonts w:asciiTheme="majorBidi" w:eastAsia="Times New Roman" w:hAnsiTheme="majorBidi" w:cstheme="majorBidi"/>
+            <w:color w:val="000000"/>
+            <w:sz w:val="24"/>
+            <w:szCs w:val="24"/>
+          </w:rPr>
+          <w:t>TKTK</w:t>
+        </w:r>
+        <w:r>
+          <w:rPr>
+            <w:rFonts w:asciiTheme="majorBidi" w:eastAsia="Times New Roman" w:hAnsiTheme="majorBidi" w:cstheme="majorBidi"/>
+            <w:color w:val="000000"/>
+            <w:sz w:val="24"/>
+            <w:szCs w:val="24"/>
+          </w:rPr>
+          <w:t xml:space="preserve"> </w:t>
+        </w:r>
+      </w:ins>
+      <w:r>
+        <w:rPr>
+          <w:rFonts w:asciiTheme="majorBidi" w:eastAsia="Times New Roman" w:hAnsiTheme="majorBidi" w:cstheme="majorBidi"/>
+          <w:color w:val="000000"/>
+          <w:sz w:val="24"/>
+          <w:szCs w:val="24"/>
+        </w:rPr>
+        <w:t xml:space="preserve">to December 31st </w:t>
+      </w:r>
+      <w:del w:id="2" w:author="Brendan Cooley" w:date="2020-03-20T08:19:00Z">
+        <w:r>
+          <w:rPr>
+            <w:rFonts w:asciiTheme="majorBidi" w:eastAsia="Times New Roman" w:hAnsiTheme="majorBidi" w:cstheme="majorBidi"/>
+            <w:color w:val="000000"/>
+            <w:sz w:val="24"/>
+            <w:szCs w:val="24"/>
+          </w:rPr>
+          <w:delText>2018</w:delText>
+        </w:r>
+      </w:del>
+      <w:ins w:id="3" w:author="Brendan Cooley" w:date="2020-03-20T08:19:00Z">
+        <w:r>
+          <w:rPr>
+            <w:rFonts w:asciiTheme="majorBidi" w:eastAsia="Times New Roman" w:hAnsiTheme="majorBidi" w:cstheme="majorBidi"/>
+            <w:color w:val="000000"/>
+            <w:sz w:val="24"/>
+            <w:szCs w:val="24"/>
+          </w:rPr>
+          <w:t>TKTK</w:t>
+        </w:r>
+      </w:ins>
+      <w:r>
+        <w:rPr>
+          <w:rFonts w:asciiTheme="majorBidi" w:eastAsia="Times New Roman" w:hAnsiTheme="majorBidi" w:cstheme="majorBidi"/>
+          <w:color w:val="000000"/>
+          <w:sz w:val="24"/>
+          <w:szCs w:val="24"/>
+        </w:rPr>
+        <w:t xml:space="preserve">, there are </w:t>
       </w:r>
       <w:r>
         <w:rPr>
@@ -76,6 +167,7 @@
         <w:t>\</w:t>
       </w:r>
       <w:proofErr w:type="spellStart"/>
+      <w:proofErr w:type="gramStart"/>
       <w:r>
         <w:rPr>
           <w:rFonts w:asciiTheme="majorBidi" w:eastAsia="Times New Roman" w:hAnsiTheme="majorBidi" w:cstheme="majorBidi"/>
@@ -93,7 +185,17 @@
           <w:sz w:val="24"/>
           <w:szCs w:val="24"/>
         </w:rPr>
-        <w:t>{FILL IN} instances of violence.</w:t>
+        <w:t>{</w:t>
+      </w:r>
+      <w:proofErr w:type="gramEnd"/>
+      <w:r>
+        <w:rPr>
+          <w:rFonts w:asciiTheme="majorBidi" w:eastAsia="Times New Roman" w:hAnsiTheme="majorBidi" w:cstheme="majorBidi"/>
+          <w:color w:val="000000"/>
+          <w:sz w:val="24"/>
+          <w:szCs w:val="24"/>
+        </w:rPr>
+        <w:t>FILL IN} instances of violence.</w:t>
       </w:r>
       <w:r>
         <w:rPr>
@@ -123,6 +225,7 @@
         <w:t>\</w:t>
       </w:r>
       <w:proofErr w:type="spellStart"/>
+      <w:proofErr w:type="gramStart"/>
       <w:r>
         <w:rPr>
           <w:rFonts w:asciiTheme="majorBidi" w:eastAsia="Times New Roman" w:hAnsiTheme="majorBidi" w:cstheme="majorBidi"/>
@@ -140,7 +243,17 @@
           <w:sz w:val="24"/>
           <w:szCs w:val="24"/>
         </w:rPr>
-        <w:t>{Figure of violence in Chicago about here}.</w:t>
+        <w:t>{</w:t>
+      </w:r>
+      <w:proofErr w:type="gramEnd"/>
+      <w:r>
+        <w:rPr>
+          <w:rFonts w:asciiTheme="majorBidi" w:eastAsia="Times New Roman" w:hAnsiTheme="majorBidi" w:cstheme="majorBidi"/>
+          <w:color w:val="000000"/>
+          <w:sz w:val="24"/>
+          <w:szCs w:val="24"/>
+        </w:rPr>
+        <w:t>Figure of violence in Chicago about here}.</w:t>
       </w:r>
       <w:r>
         <w:rPr>
@@ -242,7 +355,17 @@
           <w:sz w:val="24"/>
           <w:szCs w:val="24"/>
         </w:rPr>
-        <w:t>\footnote{</w:t>
+        <w:t>\</w:t>
+      </w:r>
+      <w:proofErr w:type="gramStart"/>
+      <w:r>
+        <w:rPr>
+          <w:rFonts w:asciiTheme="majorBidi" w:eastAsia="Times New Roman" w:hAnsiTheme="majorBidi" w:cstheme="majorBidi"/>
+          <w:color w:val="000000"/>
+          <w:sz w:val="24"/>
+          <w:szCs w:val="24"/>
+        </w:rPr>
+        <w:t>footnote{</w:t>
       </w:r>
       <w:r>
         <w:rPr>
@@ -260,7 +383,17 @@
           <w:sz w:val="24"/>
           <w:szCs w:val="24"/>
         </w:rPr>
-        <w:t xml:space="preserve">We choose to use victim-based crime reports because they provide the best coverage. </w:t>
+        <w:t>We</w:t>
+      </w:r>
+      <w:proofErr w:type="gramEnd"/>
+      <w:r>
+        <w:rPr>
+          <w:rFonts w:asciiTheme="majorBidi" w:eastAsia="Times New Roman" w:hAnsiTheme="majorBidi" w:cstheme="majorBidi"/>
+          <w:color w:val="000000"/>
+          <w:sz w:val="24"/>
+          <w:szCs w:val="24"/>
+        </w:rPr>
+        <w:t xml:space="preserve"> choose to use victim-based crime reports because they provide the best coverage. </w:t>
       </w:r>
       <w:r>
         <w:rPr>
@@ -288,7 +421,27 @@
           <w:sz w:val="24"/>
           <w:szCs w:val="24"/>
         </w:rPr>
-        <w:t xml:space="preserve"> on crime, there are two concerns which aggravate the bias in our data. First, the crimes we are interested in are those committed by one criminal organization against another, thereby reducing the probability of reporting.  Second is the fact that gangs often have a ``racial identity" and exist in areas where members of that racial minority comprise the majority (</w:t>
+        <w:t xml:space="preserve"> on crime, there are two concerns which aggravate the bias in our data. First, the crimes we are interested in are those committed by one criminal organization against another, thereby reducing the probability of reporting.  Second is the fact that gangs often </w:t>
+      </w:r>
+      <w:del w:id="4" w:author="Brendan Cooley" w:date="2020-03-20T08:20:00Z">
+        <w:r>
+          <w:rPr>
+            <w:rFonts w:asciiTheme="majorBidi" w:eastAsia="Times New Roman" w:hAnsiTheme="majorBidi" w:cstheme="majorBidi"/>
+            <w:color w:val="000000"/>
+            <w:sz w:val="24"/>
+            <w:szCs w:val="24"/>
+          </w:rPr>
+          <w:delText xml:space="preserve">have a ``racial identity" and </w:delText>
+        </w:r>
+      </w:del>
+      <w:r>
+        <w:rPr>
+          <w:rFonts w:asciiTheme="majorBidi" w:eastAsia="Times New Roman" w:hAnsiTheme="majorBidi" w:cstheme="majorBidi"/>
+          <w:color w:val="000000"/>
+          <w:sz w:val="24"/>
+          <w:szCs w:val="24"/>
+        </w:rPr>
+        <w:t>exist in areas where members of that racial minority comprise the majority (</w:t>
       </w:r>
       <w:r>
         <w:rPr>
@@ -446,7 +599,27 @@
           <w:sz w:val="24"/>
           <w:szCs w:val="24"/>
         </w:rPr>
-        <w:t xml:space="preserve"> suffer these short-comings </w:t>
+        <w:t xml:space="preserve"> suffer these </w:t>
+      </w:r>
+      <w:proofErr w:type="gramStart"/>
+      <w:r>
+        <w:rPr>
+          <w:rFonts w:asciiTheme="majorBidi" w:eastAsia="Times New Roman" w:hAnsiTheme="majorBidi" w:cstheme="majorBidi"/>
+          <w:color w:val="000000"/>
+          <w:sz w:val="24"/>
+          <w:szCs w:val="24"/>
+        </w:rPr>
+        <w:t>short-comings</w:t>
+      </w:r>
+      <w:proofErr w:type="gramEnd"/>
+      <w:r>
+        <w:rPr>
+          <w:rFonts w:asciiTheme="majorBidi" w:eastAsia="Times New Roman" w:hAnsiTheme="majorBidi" w:cstheme="majorBidi"/>
+          <w:color w:val="000000"/>
+          <w:sz w:val="24"/>
+          <w:szCs w:val="24"/>
+        </w:rPr>
+        <w:t xml:space="preserve"> </w:t>
       </w:r>
       <w:r>
         <w:rPr>
@@ -608,6 +781,7 @@
     <w:p>
       <w:pPr>
         <w:rPr>
+          <w:ins w:id="5" w:author="Brendan Cooley" w:date="2020-03-20T08:18:00Z"/>
           <w:rFonts w:asciiTheme="majorBidi" w:hAnsiTheme="majorBidi" w:cstheme="majorBidi"/>
           <w:sz w:val="24"/>
           <w:szCs w:val="24"/>
@@ -647,17 +821,9 @@
           <w:sz w:val="24"/>
           <w:szCs w:val="24"/>
         </w:rPr>
-        <w:t>\footnote</w:t>
-      </w:r>
-      <w:r>
-        <w:rPr>
-          <w:rFonts w:asciiTheme="majorBidi" w:eastAsia="Times New Roman" w:hAnsiTheme="majorBidi" w:cstheme="majorBidi"/>
-          <w:color w:val="000000"/>
-          <w:sz w:val="24"/>
-          <w:szCs w:val="24"/>
-        </w:rPr>
-        <w:t xml:space="preserve">{Definition taken from the census glossary.} There are </w:t>
-      </w:r>
+        <w:t>\</w:t>
+      </w:r>
+      <w:proofErr w:type="gramStart"/>
       <w:r>
         <w:rPr>
           <w:rFonts w:asciiTheme="majorBidi" w:eastAsia="Times New Roman" w:hAnsiTheme="majorBidi" w:cstheme="majorBidi"/>
@@ -665,7 +831,66 @@
           <w:sz w:val="24"/>
           <w:szCs w:val="24"/>
         </w:rPr>
-        <w:t>870 census</w:t>
+        <w:t>footnote</w:t>
+      </w:r>
+      <w:r>
+        <w:rPr>
+          <w:rFonts w:asciiTheme="majorBidi" w:eastAsia="Times New Roman" w:hAnsiTheme="majorBidi" w:cstheme="majorBidi"/>
+          <w:color w:val="000000"/>
+          <w:sz w:val="24"/>
+          <w:szCs w:val="24"/>
+        </w:rPr>
+        <w:t>{</w:t>
+      </w:r>
+      <w:proofErr w:type="gramEnd"/>
+      <w:r>
+        <w:rPr>
+          <w:rFonts w:asciiTheme="majorBidi" w:eastAsia="Times New Roman" w:hAnsiTheme="majorBidi" w:cstheme="majorBidi"/>
+          <w:color w:val="000000"/>
+          <w:sz w:val="24"/>
+          <w:szCs w:val="24"/>
+        </w:rPr>
+        <w:t xml:space="preserve">Definition taken from the census glossary.} There are </w:t>
+      </w:r>
+      <w:del w:id="6" w:author="Brendan Cooley" w:date="2020-03-20T08:19:00Z">
+        <w:r>
+          <w:rPr>
+            <w:rFonts w:asciiTheme="majorBidi" w:eastAsia="Times New Roman" w:hAnsiTheme="majorBidi" w:cstheme="majorBidi"/>
+            <w:color w:val="800000"/>
+            <w:sz w:val="24"/>
+            <w:szCs w:val="24"/>
+          </w:rPr>
+          <w:delText xml:space="preserve">870 </w:delText>
+        </w:r>
+      </w:del>
+      <w:ins w:id="7" w:author="Brendan Cooley" w:date="2020-03-20T08:19:00Z">
+        <w:r>
+          <w:rPr>
+            <w:rFonts w:asciiTheme="majorBidi" w:eastAsia="Times New Roman" w:hAnsiTheme="majorBidi" w:cstheme="majorBidi"/>
+            <w:color w:val="800000"/>
+            <w:sz w:val="24"/>
+            <w:szCs w:val="24"/>
+          </w:rPr>
+          <w:t>TKTK</w:t>
+        </w:r>
+        <w:r>
+          <w:rPr>
+            <w:rFonts w:asciiTheme="majorBidi" w:eastAsia="Times New Roman" w:hAnsiTheme="majorBidi" w:cstheme="majorBidi"/>
+            <w:color w:val="800000"/>
+            <w:sz w:val="24"/>
+            <w:szCs w:val="24"/>
+          </w:rPr>
+          <w:t xml:space="preserve"> </w:t>
+        </w:r>
+      </w:ins>
+      <w:r>
+        <w:rPr>
+          <w:rFonts w:asciiTheme="majorBidi" w:eastAsia="Times New Roman" w:hAnsiTheme="majorBidi" w:cstheme="majorBidi"/>
+          <w:color w:val="800000"/>
+          <w:sz w:val="24"/>
+          <w:szCs w:val="24"/>
+        </w:rPr>
+        <w:t>census</w:t>
       </w:r>
       <w:r>
         <w:rPr>
@@ -683,16 +908,144 @@
           <w:sz w:val="24"/>
           <w:szCs w:val="24"/>
         </w:rPr>
-        <w:t>We aggregate our data by week, so that each individual observation is a count of the amount of violence in a given census tract for a given week.</w:t>
-      </w:r>
-      <w:r>
-        <w:rPr>
-          <w:rFonts w:asciiTheme="majorBidi" w:eastAsia="Times New Roman" w:hAnsiTheme="majorBidi" w:cstheme="majorBidi"/>
-          <w:color w:val="000000"/>
-          <w:sz w:val="24"/>
-          <w:szCs w:val="24"/>
-        </w:rPr>
-        <w:t xml:space="preserve"> Our data covers Chicago in the years 2004-2017 in order to mirror @Bruhn with whom we cross-validate our results. Because census tracts have minor changes from year to year, we fix our districts as they were in 2016.</w:t>
+        <w:t xml:space="preserve">We aggregate our data by </w:t>
+      </w:r>
+      <w:del w:id="8" w:author="Brendan Cooley" w:date="2020-03-20T08:18:00Z">
+        <w:r>
+          <w:rPr>
+            <w:rFonts w:asciiTheme="majorBidi" w:eastAsia="Times New Roman" w:hAnsiTheme="majorBidi" w:cstheme="majorBidi"/>
+            <w:color w:val="000000"/>
+            <w:sz w:val="24"/>
+            <w:szCs w:val="24"/>
+          </w:rPr>
+          <w:delText>week</w:delText>
+        </w:r>
+      </w:del>
+      <w:ins w:id="9" w:author="Brendan Cooley" w:date="2020-03-20T08:18:00Z">
+        <w:r>
+          <w:rPr>
+            <w:rFonts w:asciiTheme="majorBidi" w:eastAsia="Times New Roman" w:hAnsiTheme="majorBidi" w:cstheme="majorBidi"/>
+            <w:color w:val="000000"/>
+            <w:sz w:val="24"/>
+            <w:szCs w:val="24"/>
+          </w:rPr>
+          <w:t>month</w:t>
+        </w:r>
+      </w:ins>
+      <w:r>
+        <w:rPr>
+          <w:rFonts w:asciiTheme="majorBidi" w:eastAsia="Times New Roman" w:hAnsiTheme="majorBidi" w:cstheme="majorBidi"/>
+          <w:color w:val="000000"/>
+          <w:sz w:val="24"/>
+          <w:szCs w:val="24"/>
+        </w:rPr>
+        <w:t>, so that each individual observation is a count of the amount of violence in a given census tract for a given week.</w:t>
+      </w:r>
+      <w:r>
+        <w:rPr>
+          <w:rFonts w:asciiTheme="majorBidi" w:eastAsia="Times New Roman" w:hAnsiTheme="majorBidi" w:cstheme="majorBidi"/>
+          <w:color w:val="000000"/>
+          <w:sz w:val="24"/>
+          <w:szCs w:val="24"/>
+        </w:rPr>
+        <w:t xml:space="preserve"> Our data covers Chicago in the years </w:t>
+      </w:r>
+      <w:del w:id="10" w:author="Brendan Cooley" w:date="2020-03-20T08:19:00Z">
+        <w:r>
+          <w:rPr>
+            <w:rFonts w:asciiTheme="majorBidi" w:eastAsia="Times New Roman" w:hAnsiTheme="majorBidi" w:cstheme="majorBidi"/>
+            <w:color w:val="000000"/>
+            <w:sz w:val="24"/>
+            <w:szCs w:val="24"/>
+          </w:rPr>
+          <w:delText>2004</w:delText>
+        </w:r>
+      </w:del>
+      <w:ins w:id="11" w:author="Brendan Cooley" w:date="2020-03-20T08:19:00Z">
+        <w:r>
+          <w:rPr>
+            <w:rFonts w:asciiTheme="majorBidi" w:eastAsia="Times New Roman" w:hAnsiTheme="majorBidi" w:cstheme="majorBidi"/>
+            <w:color w:val="000000"/>
+            <w:sz w:val="24"/>
+            <w:szCs w:val="24"/>
+          </w:rPr>
+          <w:t>TKTK</w:t>
+        </w:r>
+      </w:ins>
+      <w:r>
+        <w:rPr>
+          <w:rFonts w:asciiTheme="majorBidi" w:eastAsia="Times New Roman" w:hAnsiTheme="majorBidi" w:cstheme="majorBidi"/>
+          <w:color w:val="000000"/>
+          <w:sz w:val="24"/>
+          <w:szCs w:val="24"/>
+        </w:rPr>
+        <w:t>-</w:t>
+      </w:r>
+      <w:del w:id="12" w:author="Brendan Cooley" w:date="2020-03-20T08:19:00Z">
+        <w:r>
+          <w:rPr>
+            <w:rFonts w:asciiTheme="majorBidi" w:eastAsia="Times New Roman" w:hAnsiTheme="majorBidi" w:cstheme="majorBidi"/>
+            <w:color w:val="000000"/>
+            <w:sz w:val="24"/>
+            <w:szCs w:val="24"/>
+          </w:rPr>
+          <w:delText xml:space="preserve">2017 </w:delText>
+        </w:r>
+      </w:del>
+      <w:ins w:id="13" w:author="Brendan Cooley" w:date="2020-03-20T08:19:00Z">
+        <w:r>
+          <w:rPr>
+            <w:rFonts w:asciiTheme="majorBidi" w:eastAsia="Times New Roman" w:hAnsiTheme="majorBidi" w:cstheme="majorBidi"/>
+            <w:color w:val="000000"/>
+            <w:sz w:val="24"/>
+            <w:szCs w:val="24"/>
+          </w:rPr>
+          <w:t>TKTK</w:t>
+        </w:r>
+        <w:r>
+          <w:rPr>
+            <w:rFonts w:asciiTheme="majorBidi" w:eastAsia="Times New Roman" w:hAnsiTheme="majorBidi" w:cstheme="majorBidi"/>
+            <w:color w:val="000000"/>
+            <w:sz w:val="24"/>
+            <w:szCs w:val="24"/>
+          </w:rPr>
+          <w:t xml:space="preserve"> </w:t>
+        </w:r>
+      </w:ins>
+      <w:r>
+        <w:rPr>
+          <w:rFonts w:asciiTheme="majorBidi" w:eastAsia="Times New Roman" w:hAnsiTheme="majorBidi" w:cstheme="majorBidi"/>
+          <w:color w:val="000000"/>
+          <w:sz w:val="24"/>
+          <w:szCs w:val="24"/>
+        </w:rPr>
+        <w:t xml:space="preserve">in order to mirror </w:t>
+      </w:r>
+      <w:commentRangeStart w:id="14"/>
+      <w:r>
+        <w:rPr>
+          <w:rFonts w:asciiTheme="majorBidi" w:eastAsia="Times New Roman" w:hAnsiTheme="majorBidi" w:cstheme="majorBidi"/>
+          <w:color w:val="000000"/>
+          <w:sz w:val="24"/>
+          <w:szCs w:val="24"/>
+        </w:rPr>
+        <w:t>@Bruhn with whom we cross-validate our results</w:t>
+      </w:r>
+      <w:commentRangeEnd w:id="14"/>
+      <w:r>
+        <w:rPr>
+          <w:rStyle w:val="CommentReference"/>
+        </w:rPr>
+        <w:commentReference w:id="14"/>
+      </w:r>
+      <w:r>
+        <w:rPr>
+          <w:rFonts w:asciiTheme="majorBidi" w:eastAsia="Times New Roman" w:hAnsiTheme="majorBidi" w:cstheme="majorBidi"/>
+          <w:color w:val="000000"/>
+          <w:sz w:val="24"/>
+          <w:szCs w:val="24"/>
+        </w:rPr>
+        <w:t>. Because census tracts have minor changes from year to year, we fix our districts as they were in 2016.</w:t>
       </w:r>
       <w:r>
         <w:rPr>
@@ -709,8 +1062,126 @@
           <w:sz w:val="24"/>
           <w:szCs w:val="24"/>
         </w:rPr>
-        <w:t>In our sample period, there were an average of 57 gangs operating in Chicago in any given year.</w:t>
-      </w:r>
+        <w:t xml:space="preserve">In our sample period, there were an average of </w:t>
+      </w:r>
+      <w:del w:id="15" w:author="Brendan Cooley" w:date="2020-03-20T08:19:00Z">
+        <w:r>
+          <w:rPr>
+            <w:rFonts w:asciiTheme="majorBidi" w:hAnsiTheme="majorBidi" w:cstheme="majorBidi"/>
+            <w:sz w:val="24"/>
+            <w:szCs w:val="24"/>
+          </w:rPr>
+          <w:delText xml:space="preserve">57 </w:delText>
+        </w:r>
+      </w:del>
+      <w:ins w:id="16" w:author="Brendan Cooley" w:date="2020-03-20T08:19:00Z">
+        <w:r>
+          <w:rPr>
+            <w:rFonts w:asciiTheme="majorBidi" w:hAnsiTheme="majorBidi" w:cstheme="majorBidi"/>
+            <w:sz w:val="24"/>
+            <w:szCs w:val="24"/>
+          </w:rPr>
+          <w:t>TKTK</w:t>
+        </w:r>
+        <w:r>
+          <w:rPr>
+            <w:rFonts w:asciiTheme="majorBidi" w:hAnsiTheme="majorBidi" w:cstheme="majorBidi"/>
+            <w:sz w:val="24"/>
+            <w:szCs w:val="24"/>
+          </w:rPr>
+          <w:t xml:space="preserve"> </w:t>
+        </w:r>
+      </w:ins>
+      <w:r>
+        <w:rPr>
+          <w:rFonts w:asciiTheme="majorBidi" w:hAnsiTheme="majorBidi" w:cstheme="majorBidi"/>
+          <w:sz w:val="24"/>
+          <w:szCs w:val="24"/>
+        </w:rPr>
+        <w:t>gangs operating in Chicago in any given year.</w:t>
+      </w:r>
+    </w:p>
+    <w:p>
+      <w:pPr>
+        <w:rPr>
+          <w:rFonts w:asciiTheme="majorBidi" w:hAnsiTheme="majorBidi" w:cstheme="majorBidi"/>
+          <w:sz w:val="24"/>
+          <w:szCs w:val="24"/>
+        </w:rPr>
+      </w:pPr>
+      <w:ins w:id="17" w:author="Brendan Cooley" w:date="2020-03-20T08:18:00Z">
+        <w:r>
+          <w:rPr>
+            <w:rFonts w:asciiTheme="majorBidi" w:hAnsiTheme="majorBidi" w:cstheme="majorBidi"/>
+            <w:sz w:val="24"/>
+            <w:szCs w:val="24"/>
+          </w:rPr>
+          <w:t>Discuss changes in gang turf – how frequent, etc. We aggregate over these for purposes of validation.</w:t>
+        </w:r>
+      </w:ins>
+      <w:ins w:id="18" w:author="Brendan Cooley" w:date="2020-03-20T08:22:00Z">
+        <w:r>
+          <w:rPr>
+            <w:rFonts w:asciiTheme="majorBidi" w:hAnsiTheme="majorBidi" w:cstheme="majorBidi"/>
+            <w:sz w:val="24"/>
+            <w:szCs w:val="24"/>
+          </w:rPr>
+          <w:t xml:space="preserve"> Also, how do we assign tracts to gangs.</w:t>
+        </w:r>
+      </w:ins>
+    </w:p>
+    <w:p>
+      <w:pPr>
+        <w:rPr>
+          <w:ins w:id="19" w:author="Brendan Cooley" w:date="2020-03-20T08:22:00Z"/>
+          <w:rFonts w:asciiTheme="majorBidi" w:eastAsia="Times New Roman" w:hAnsiTheme="majorBidi" w:cstheme="majorBidi"/>
+          <w:color w:val="000000"/>
+          <w:sz w:val="24"/>
+          <w:szCs w:val="24"/>
+          <w:rPrChange w:id="20" w:author="Brendan Cooley" w:date="2020-03-20T08:22:00Z">
+            <w:rPr>
+              <w:ins w:id="21" w:author="Brendan Cooley" w:date="2020-03-20T08:22:00Z"/>
+              <w:rFonts w:asciiTheme="majorBidi" w:eastAsia="Times New Roman" w:hAnsiTheme="majorBidi" w:cstheme="majorBidi"/>
+              <w:sz w:val="24"/>
+              <w:szCs w:val="24"/>
+            </w:rPr>
+          </w:rPrChange>
+        </w:rPr>
+        <w:pPrChange w:id="22" w:author="Brendan Cooley" w:date="2020-03-20T08:22:00Z">
+          <w:pPr>
+            <w:tabs>
+              <w:tab w:val="left" w:pos="916"/>
+              <w:tab w:val="left" w:pos="1832"/>
+              <w:tab w:val="left" w:pos="2748"/>
+              <w:tab w:val="left" w:pos="3664"/>
+              <w:tab w:val="left" w:pos="4580"/>
+              <w:tab w:val="left" w:pos="5496"/>
+              <w:tab w:val="left" w:pos="6412"/>
+              <w:tab w:val="left" w:pos="7328"/>
+              <w:tab w:val="left" w:pos="8244"/>
+              <w:tab w:val="left" w:pos="9160"/>
+              <w:tab w:val="left" w:pos="10076"/>
+              <w:tab w:val="left" w:pos="10992"/>
+              <w:tab w:val="left" w:pos="11908"/>
+              <w:tab w:val="left" w:pos="12824"/>
+              <w:tab w:val="left" w:pos="13740"/>
+              <w:tab w:val="left" w:pos="14656"/>
+            </w:tabs>
+            <w:spacing w:after="0" w:line="240" w:lineRule="auto"/>
+          </w:pPr>
+        </w:pPrChange>
+      </w:pPr>
+      <w:ins w:id="23" w:author="Brendan Cooley" w:date="2020-03-20T08:22:00Z">
+        <w:r>
+          <w:rPr>
+            <w:rFonts w:asciiTheme="majorBidi" w:eastAsia="Times New Roman" w:hAnsiTheme="majorBidi" w:cstheme="majorBidi"/>
+            <w:color w:val="000000"/>
+            <w:sz w:val="24"/>
+            <w:szCs w:val="24"/>
+          </w:rPr>
+          <w:t>INSERT CPD GANG MAP</w:t>
+        </w:r>
+      </w:ins>
     </w:p>
     <w:p>
       <w:pPr>
@@ -739,12 +1210,11 @@
           <w:szCs w:val="24"/>
         </w:rPr>
       </w:pPr>
-      <w:bookmarkStart w:id="0" w:name="_GoBack"/>
-      <w:bookmarkEnd w:id="0"/>
     </w:p>
     <w:p>
       <w:pPr>
         <w:rPr>
+          <w:ins w:id="24" w:author="Brendan Cooley" w:date="2020-03-20T08:16:00Z"/>
           <w:rFonts w:asciiTheme="majorBidi" w:eastAsia="Times New Roman" w:hAnsiTheme="majorBidi" w:cstheme="majorBidi"/>
           <w:color w:val="000000"/>
           <w:sz w:val="24"/>
@@ -949,7 +1419,17 @@
           <w:sz w:val="24"/>
           <w:szCs w:val="24"/>
         </w:rPr>
-        <w:t>the appropriate gang. However, our method will mistakenly assign the</w:t>
+        <w:t xml:space="preserve">the appropriate gang. However, our method will mistakenly </w:t>
+      </w:r>
+      <w:r>
+        <w:rPr>
+          <w:rFonts w:asciiTheme="majorBidi" w:eastAsia="Times New Roman" w:hAnsiTheme="majorBidi" w:cstheme="majorBidi"/>
+          <w:color w:val="000000"/>
+          <w:sz w:val="24"/>
+          <w:szCs w:val="24"/>
+        </w:rPr>
+        <w:lastRenderedPageBreak/>
+        <w:t>assign the</w:t>
       </w:r>
       <w:r>
         <w:rPr>
@@ -1066,17 +1546,7 @@
           <w:sz w:val="24"/>
           <w:szCs w:val="24"/>
         </w:rPr>
-        <w:t xml:space="preserve"> not </w:t>
-      </w:r>
-      <w:r>
-        <w:rPr>
-          <w:rFonts w:asciiTheme="majorBidi" w:eastAsia="Times New Roman" w:hAnsiTheme="majorBidi" w:cstheme="majorBidi"/>
-          <w:color w:val="000000"/>
-          <w:sz w:val="24"/>
-          <w:szCs w:val="24"/>
-        </w:rPr>
-        <w:lastRenderedPageBreak/>
-        <w:t>only will territory necessarily be distributed incorrectly, it is possible that the algorithm will be unlikely to distinguish between the two gangs. This</w:t>
+        <w:t xml:space="preserve"> not only will territory necessarily be distributed incorrectly, it is possible that the algorithm will be unlikely to distinguish between the two gangs. This</w:t>
       </w:r>
       <w:r>
         <w:rPr>
@@ -1115,11 +1585,23 @@
         </w:rPr>
         <w:t xml:space="preserve"> 2019).</w:t>
       </w:r>
+    </w:p>
+    <w:p>
+      <w:pPr>
+        <w:rPr>
+          <w:del w:id="25" w:author="Brendan Cooley" w:date="2020-03-20T08:21:00Z"/>
+          <w:rFonts w:asciiTheme="majorBidi" w:eastAsia="Times New Roman" w:hAnsiTheme="majorBidi" w:cstheme="majorBidi"/>
+          <w:color w:val="000000"/>
+          <w:sz w:val="24"/>
+          <w:szCs w:val="24"/>
+        </w:rPr>
+      </w:pPr>
     </w:p>
     <w:p>
       <w:pPr>
         <w:jc w:val="both"/>
         <w:rPr>
+          <w:ins w:id="26" w:author="Brendan Cooley" w:date="2020-03-20T08:16:00Z"/>
           <w:rFonts w:asciiTheme="majorBidi" w:hAnsiTheme="majorBidi" w:cstheme="majorBidi"/>
           <w:sz w:val="24"/>
           <w:szCs w:val="24"/>
@@ -1247,6 +1729,37 @@
         </w:rPr>
         <w:t xml:space="preserve"> </w:t>
       </w:r>
+    </w:p>
+    <w:p>
+      <w:pPr>
+        <w:jc w:val="both"/>
+        <w:rPr>
+          <w:ins w:id="27" w:author="Brendan Cooley" w:date="2020-03-20T08:16:00Z"/>
+          <w:rFonts w:asciiTheme="majorBidi" w:hAnsiTheme="majorBidi" w:cstheme="majorBidi"/>
+          <w:sz w:val="24"/>
+          <w:szCs w:val="24"/>
+        </w:rPr>
+      </w:pPr>
+    </w:p>
+    <w:p>
+      <w:pPr>
+        <w:jc w:val="both"/>
+        <w:rPr>
+          <w:rFonts w:asciiTheme="majorBidi" w:hAnsiTheme="majorBidi" w:cstheme="majorBidi"/>
+          <w:sz w:val="24"/>
+          <w:szCs w:val="24"/>
+        </w:rPr>
+      </w:pPr>
+      <w:ins w:id="28" w:author="Brendan Cooley" w:date="2020-03-20T08:16:00Z">
+        <w:r>
+          <w:rPr>
+            <w:rFonts w:asciiTheme="majorBidi" w:hAnsiTheme="majorBidi" w:cstheme="majorBidi"/>
+            <w:sz w:val="24"/>
+            <w:szCs w:val="24"/>
+          </w:rPr>
+          <w:t>INSERT ETHNIC MAP</w:t>
+        </w:r>
+      </w:ins>
     </w:p>
     <w:sectPr>
       <w:pgSz w:w="12240" w:h="15840"/>
@@ -1256,6 +1769,39 @@
     </w:sectPr>
   </w:body>
 </w:document>
+</file>
+
+<file path=word/comments.xml><?xml version="1.0" encoding="utf-8"?>
+<w:comments xmlns:wpc="http://schemas.microsoft.com/office/word/2010/wordprocessingCanvas" xmlns:cx="http://schemas.microsoft.com/office/drawing/2014/chartex" xmlns:cx1="http://schemas.microsoft.com/office/drawing/2015/9/8/chartex" xmlns:cx2="http://schemas.microsoft.com/office/drawing/2015/10/21/chartex" xmlns:cx3="http://schemas.microsoft.com/office/drawing/2016/5/9/chartex" xmlns:cx4="http://schemas.microsoft.com/office/drawing/2016/5/10/chartex" xmlns:cx5="http://schemas.microsoft.com/office/drawing/2016/5/11/chartex" xmlns:cx6="http://schemas.microsoft.com/office/drawing/2016/5/12/chartex" xmlns:cx7="http://schemas.microsoft.com/office/drawing/2016/5/13/chartex" xmlns:cx8="http://schemas.microsoft.com/office/drawing/2016/5/14/chartex" xmlns:mc="http://schemas.openxmlformats.org/markup-compatibility/2006" xmlns:aink="http://schemas.microsoft.com/office/drawing/2016/ink" xmlns:am3d="http://schemas.microsoft.com/office/drawing/2017/model3d" xmlns:o="urn:schemas-microsoft-com:office:office" xmlns:r="http://schemas.openxmlformats.org/officeDocument/2006/relationships" xmlns:m="http://schemas.openxmlformats.org/officeDocument/2006/math" xmlns:v="urn:schemas-microsoft-com:vml" xmlns:wp14="http://schemas.microsoft.com/office/word/2010/wordprocessingDrawing" xmlns:wp="http://schemas.openxmlformats.org/drawingml/2006/wordprocessingDrawing" xmlns:w10="urn:schemas-microsoft-com:office:word" xmlns:w="http://schemas.openxmlformats.org/wordprocessingml/2006/main" xmlns:w14="http://schemas.microsoft.com/office/word/2010/wordml" xmlns:w15="http://schemas.microsoft.com/office/word/2012/wordml" xmlns:w16cid="http://schemas.microsoft.com/office/word/2016/wordml/cid" xmlns:w16se="http://schemas.microsoft.com/office/word/2015/wordml/symex" xmlns:wpg="http://schemas.microsoft.com/office/word/2010/wordprocessingGroup" xmlns:wpi="http://schemas.microsoft.com/office/word/2010/wordprocessingInk" xmlns:wne="http://schemas.microsoft.com/office/word/2006/wordml" xmlns:wps="http://schemas.microsoft.com/office/word/2010/wordprocessingShape" mc:Ignorable="w14 w15 w16se w16cid wp14">
+  <w:comment w:id="14" w:author="Brendan Cooley" w:date="2020-03-20T08:19:00Z" w:initials="BC">
+    <w:p>
+      <w:pPr>
+        <w:pStyle w:val="CommentText"/>
+      </w:pPr>
+      <w:r>
+        <w:rPr>
+          <w:rStyle w:val="CommentReference"/>
+        </w:rPr>
+        <w:annotationRef/>
+      </w:r>
+      <w:r>
+        <w:t>Use his maps from CPD</w:t>
+      </w:r>
+    </w:p>
+  </w:comment>
+</w:comments>
+</file>
+
+<file path=word/commentsExtended.xml><?xml version="1.0" encoding="utf-8"?>
+<w15:commentsEx xmlns:wpc="http://schemas.microsoft.com/office/word/2010/wordprocessingCanvas" xmlns:cx="http://schemas.microsoft.com/office/drawing/2014/chartex" xmlns:cx1="http://schemas.microsoft.com/office/drawing/2015/9/8/chartex" xmlns:cx2="http://schemas.microsoft.com/office/drawing/2015/10/21/chartex" xmlns:cx3="http://schemas.microsoft.com/office/drawing/2016/5/9/chartex" xmlns:cx4="http://schemas.microsoft.com/office/drawing/2016/5/10/chartex" xmlns:cx5="http://schemas.microsoft.com/office/drawing/2016/5/11/chartex" xmlns:cx6="http://schemas.microsoft.com/office/drawing/2016/5/12/chartex" xmlns:cx7="http://schemas.microsoft.com/office/drawing/2016/5/13/chartex" xmlns:cx8="http://schemas.microsoft.com/office/drawing/2016/5/14/chartex" xmlns:mc="http://schemas.openxmlformats.org/markup-compatibility/2006" xmlns:aink="http://schemas.microsoft.com/office/drawing/2016/ink" xmlns:am3d="http://schemas.microsoft.com/office/drawing/2017/model3d" xmlns:o="urn:schemas-microsoft-com:office:office" xmlns:r="http://schemas.openxmlformats.org/officeDocument/2006/relationships" xmlns:m="http://schemas.openxmlformats.org/officeDocument/2006/math" xmlns:v="urn:schemas-microsoft-com:vml" xmlns:wp14="http://schemas.microsoft.com/office/word/2010/wordprocessingDrawing" xmlns:wp="http://schemas.openxmlformats.org/drawingml/2006/wordprocessingDrawing" xmlns:w10="urn:schemas-microsoft-com:office:word" xmlns:w="http://schemas.openxmlformats.org/wordprocessingml/2006/main" xmlns:w14="http://schemas.microsoft.com/office/word/2010/wordml" xmlns:w15="http://schemas.microsoft.com/office/word/2012/wordml" xmlns:w16cid="http://schemas.microsoft.com/office/word/2016/wordml/cid" xmlns:w16se="http://schemas.microsoft.com/office/word/2015/wordml/symex" xmlns:wpg="http://schemas.microsoft.com/office/word/2010/wordprocessingGroup" xmlns:wpi="http://schemas.microsoft.com/office/word/2010/wordprocessingInk" xmlns:wne="http://schemas.microsoft.com/office/word/2006/wordml" xmlns:wps="http://schemas.microsoft.com/office/word/2010/wordprocessingShape" mc:Ignorable="w14 w15 w16se w16cid wp14">
+  <w15:commentEx w15:paraId="18805BF3" w15:done="0"/>
+</w15:commentsEx>
+</file>
+
+<file path=word/commentsIds.xml><?xml version="1.0" encoding="utf-8"?>
+<w16cid:commentsIds xmlns:wpc="http://schemas.microsoft.com/office/word/2010/wordprocessingCanvas" xmlns:cx="http://schemas.microsoft.com/office/drawing/2014/chartex" xmlns:cx1="http://schemas.microsoft.com/office/drawing/2015/9/8/chartex" xmlns:cx2="http://schemas.microsoft.com/office/drawing/2015/10/21/chartex" xmlns:cx3="http://schemas.microsoft.com/office/drawing/2016/5/9/chartex" xmlns:cx4="http://schemas.microsoft.com/office/drawing/2016/5/10/chartex" xmlns:cx5="http://schemas.microsoft.com/office/drawing/2016/5/11/chartex" xmlns:cx6="http://schemas.microsoft.com/office/drawing/2016/5/12/chartex" xmlns:cx7="http://schemas.microsoft.com/office/drawing/2016/5/13/chartex" xmlns:cx8="http://schemas.microsoft.com/office/drawing/2016/5/14/chartex" xmlns:mc="http://schemas.openxmlformats.org/markup-compatibility/2006" xmlns:aink="http://schemas.microsoft.com/office/drawing/2016/ink" xmlns:am3d="http://schemas.microsoft.com/office/drawing/2017/model3d" xmlns:o="urn:schemas-microsoft-com:office:office" xmlns:r="http://schemas.openxmlformats.org/officeDocument/2006/relationships" xmlns:m="http://schemas.openxmlformats.org/officeDocument/2006/math" xmlns:v="urn:schemas-microsoft-com:vml" xmlns:wp14="http://schemas.microsoft.com/office/word/2010/wordprocessingDrawing" xmlns:wp="http://schemas.openxmlformats.org/drawingml/2006/wordprocessingDrawing" xmlns:w10="urn:schemas-microsoft-com:office:word" xmlns:w="http://schemas.openxmlformats.org/wordprocessingml/2006/main" xmlns:w14="http://schemas.microsoft.com/office/word/2010/wordml" xmlns:w15="http://schemas.microsoft.com/office/word/2012/wordml" xmlns:w16cid="http://schemas.microsoft.com/office/word/2016/wordml/cid" xmlns:w16se="http://schemas.microsoft.com/office/word/2015/wordml/symex" xmlns:wpg="http://schemas.microsoft.com/office/word/2010/wordprocessingGroup" xmlns:wpi="http://schemas.microsoft.com/office/word/2010/wordprocessingInk" xmlns:wne="http://schemas.microsoft.com/office/word/2006/wordml" xmlns:wps="http://schemas.microsoft.com/office/word/2010/wordprocessingShape" mc:Ignorable="w14 w15 w16se w16cid wp14">
+  <w16cid:commentId w16cid:paraId="18805BF3" w16cid:durableId="221EFB1E"/>
+</w16cid:commentsIds>
 </file>
 
 <file path=word/styles.xml><?xml version="1.0" encoding="utf-8"?>
@@ -1275,7 +1821,7 @@
       </w:pPr>
     </w:pPrDefault>
   </w:docDefaults>
-  <w:latentStyles w:defLockedState="0" w:defUIPriority="99" w:defSemiHidden="0" w:defUnhideWhenUsed="0" w:defQFormat="0" w:count="377">
+  <w:latentStyles w:defLockedState="0" w:defUIPriority="99" w:defSemiHidden="0" w:defUnhideWhenUsed="0" w:defQFormat="0" w:count="376">
     <w:lsdException w:name="Normal" w:uiPriority="0" w:qFormat="1"/>
     <w:lsdException w:name="heading 1" w:uiPriority="9" w:qFormat="1"/>
     <w:lsdException w:name="heading 2" w:semiHidden="1" w:uiPriority="9" w:unhideWhenUsed="1" w:qFormat="1"/>
@@ -1652,7 +2198,6 @@
     <w:lsdException w:name="Hashtag" w:semiHidden="1" w:unhideWhenUsed="1"/>
     <w:lsdException w:name="Unresolved Mention" w:semiHidden="1" w:unhideWhenUsed="1"/>
     <w:lsdException w:name="Smart Link" w:semiHidden="1" w:unhideWhenUsed="1"/>
-    <w:lsdException w:name="Smart Link Error" w:semiHidden="1" w:unhideWhenUsed="1"/>
   </w:latentStyles>
   <w:style w:type="paragraph" w:default="1" w:styleId="Normal">
     <w:name w:val="Normal"/>
@@ -1729,6 +2274,104 @@
     <w:rsid w:val="001F045A"/>
     <w:rPr>
       <w:rFonts w:ascii="Courier New" w:eastAsia="Times New Roman" w:hAnsi="Courier New" w:cs="Courier New"/>
+      <w:sz w:val="20"/>
+      <w:szCs w:val="20"/>
+    </w:rPr>
+  </w:style>
+  <w:style w:type="paragraph" w:styleId="BalloonText">
+    <w:name w:val="Balloon Text"/>
+    <w:basedOn w:val="Normal"/>
+    <w:link w:val="BalloonTextChar"/>
+    <w:uiPriority w:val="99"/>
+    <w:semiHidden/>
+    <w:unhideWhenUsed/>
+    <w:rsid w:val="00D94C97"/>
+    <w:pPr>
+      <w:spacing w:after="0" w:line="240" w:lineRule="auto"/>
+    </w:pPr>
+    <w:rPr>
+      <w:rFonts w:ascii="Times New Roman" w:hAnsi="Times New Roman" w:cs="Times New Roman"/>
+      <w:sz w:val="18"/>
+      <w:szCs w:val="18"/>
+    </w:rPr>
+  </w:style>
+  <w:style w:type="character" w:customStyle="1" w:styleId="BalloonTextChar">
+    <w:name w:val="Balloon Text Char"/>
+    <w:basedOn w:val="DefaultParagraphFont"/>
+    <w:link w:val="BalloonText"/>
+    <w:uiPriority w:val="99"/>
+    <w:semiHidden/>
+    <w:rsid w:val="00D94C97"/>
+    <w:rPr>
+      <w:rFonts w:ascii="Times New Roman" w:hAnsi="Times New Roman" w:cs="Times New Roman"/>
+      <w:sz w:val="18"/>
+      <w:szCs w:val="18"/>
+    </w:rPr>
+  </w:style>
+  <w:style w:type="character" w:styleId="CommentReference">
+    <w:name w:val="annotation reference"/>
+    <w:basedOn w:val="DefaultParagraphFont"/>
+    <w:uiPriority w:val="99"/>
+    <w:semiHidden/>
+    <w:unhideWhenUsed/>
+    <w:rsid w:val="00D94C97"/>
+    <w:rPr>
+      <w:sz w:val="16"/>
+      <w:szCs w:val="16"/>
+    </w:rPr>
+  </w:style>
+  <w:style w:type="paragraph" w:styleId="CommentText">
+    <w:name w:val="annotation text"/>
+    <w:basedOn w:val="Normal"/>
+    <w:link w:val="CommentTextChar"/>
+    <w:uiPriority w:val="99"/>
+    <w:semiHidden/>
+    <w:unhideWhenUsed/>
+    <w:rsid w:val="00D94C97"/>
+    <w:pPr>
+      <w:spacing w:line="240" w:lineRule="auto"/>
+    </w:pPr>
+    <w:rPr>
+      <w:sz w:val="20"/>
+      <w:szCs w:val="20"/>
+    </w:rPr>
+  </w:style>
+  <w:style w:type="character" w:customStyle="1" w:styleId="CommentTextChar">
+    <w:name w:val="Comment Text Char"/>
+    <w:basedOn w:val="DefaultParagraphFont"/>
+    <w:link w:val="CommentText"/>
+    <w:uiPriority w:val="99"/>
+    <w:semiHidden/>
+    <w:rsid w:val="00D94C97"/>
+    <w:rPr>
+      <w:sz w:val="20"/>
+      <w:szCs w:val="20"/>
+    </w:rPr>
+  </w:style>
+  <w:style w:type="paragraph" w:styleId="CommentSubject">
+    <w:name w:val="annotation subject"/>
+    <w:basedOn w:val="CommentText"/>
+    <w:next w:val="CommentText"/>
+    <w:link w:val="CommentSubjectChar"/>
+    <w:uiPriority w:val="99"/>
+    <w:semiHidden/>
+    <w:unhideWhenUsed/>
+    <w:rsid w:val="00D94C97"/>
+    <w:rPr>
+      <w:b/>
+      <w:bCs/>
+    </w:rPr>
+  </w:style>
+  <w:style w:type="character" w:customStyle="1" w:styleId="CommentSubjectChar">
+    <w:name w:val="Comment Subject Char"/>
+    <w:basedOn w:val="CommentTextChar"/>
+    <w:link w:val="CommentSubject"/>
+    <w:uiPriority w:val="99"/>
+    <w:semiHidden/>
+    <w:rsid w:val="00D94C97"/>
+    <w:rPr>
+      <w:b/>
+      <w:bCs/>
       <w:sz w:val="20"/>
       <w:szCs w:val="20"/>
     </w:rPr>

</xml_diff>

<commit_message>
results section complete, rerunning bootstrap
</commit_message>
<xml_diff>
--- a/06_sections/Data Section.docx
+++ b/06_sections/Data Section.docx
@@ -871,16 +871,7 @@
             <w:sz w:val="24"/>
             <w:szCs w:val="24"/>
           </w:rPr>
-          <w:t>TKTK</w:t>
-        </w:r>
-        <w:r>
-          <w:rPr>
-            <w:rFonts w:asciiTheme="majorBidi" w:eastAsia="Times New Roman" w:hAnsiTheme="majorBidi" w:cstheme="majorBidi"/>
-            <w:color w:val="800000"/>
-            <w:sz w:val="24"/>
-            <w:szCs w:val="24"/>
-          </w:rPr>
-          <w:t xml:space="preserve"> </w:t>
+          <w:t xml:space="preserve">TKTK </w:t>
         </w:r>
       </w:ins>
       <w:r>
@@ -1000,16 +991,7 @@
             <w:sz w:val="24"/>
             <w:szCs w:val="24"/>
           </w:rPr>
-          <w:t>TKTK</w:t>
-        </w:r>
-        <w:r>
-          <w:rPr>
-            <w:rFonts w:asciiTheme="majorBidi" w:eastAsia="Times New Roman" w:hAnsiTheme="majorBidi" w:cstheme="majorBidi"/>
-            <w:color w:val="000000"/>
-            <w:sz w:val="24"/>
-            <w:szCs w:val="24"/>
-          </w:rPr>
-          <w:t xml:space="preserve"> </w:t>
+          <w:t xml:space="preserve">TKTK </w:t>
         </w:r>
       </w:ins>
       <w:r>
@@ -1081,15 +1063,7 @@
             <w:sz w:val="24"/>
             <w:szCs w:val="24"/>
           </w:rPr>
-          <w:t>TKTK</w:t>
-        </w:r>
-        <w:r>
-          <w:rPr>
-            <w:rFonts w:asciiTheme="majorBidi" w:hAnsiTheme="majorBidi" w:cstheme="majorBidi"/>
-            <w:sz w:val="24"/>
-            <w:szCs w:val="24"/>
-          </w:rPr>
-          <w:t xml:space="preserve"> </w:t>
+          <w:t xml:space="preserve">TKTK </w:t>
         </w:r>
       </w:ins>
       <w:r>
@@ -1104,12 +1078,13 @@
     <w:p>
       <w:pPr>
         <w:rPr>
+          <w:ins w:id="17" w:author="Brendan Cooley" w:date="2020-03-20T11:14:00Z"/>
           <w:rFonts w:asciiTheme="majorBidi" w:hAnsiTheme="majorBidi" w:cstheme="majorBidi"/>
           <w:sz w:val="24"/>
           <w:szCs w:val="24"/>
         </w:rPr>
       </w:pPr>
-      <w:ins w:id="17" w:author="Brendan Cooley" w:date="2020-03-20T08:18:00Z">
+      <w:ins w:id="18" w:author="Brendan Cooley" w:date="2020-03-20T08:18:00Z">
         <w:r>
           <w:rPr>
             <w:rFonts w:asciiTheme="majorBidi" w:hAnsiTheme="majorBidi" w:cstheme="majorBidi"/>
@@ -1119,7 +1094,7 @@
           <w:t>Discuss changes in gang turf – how frequent, etc. We aggregate over these for purposes of validation.</w:t>
         </w:r>
       </w:ins>
-      <w:ins w:id="18" w:author="Brendan Cooley" w:date="2020-03-20T08:22:00Z">
+      <w:ins w:id="19" w:author="Brendan Cooley" w:date="2020-03-20T08:22:00Z">
         <w:r>
           <w:rPr>
             <w:rFonts w:asciiTheme="majorBidi" w:hAnsiTheme="majorBidi" w:cstheme="majorBidi"/>
@@ -1129,25 +1104,92 @@
           <w:t xml:space="preserve"> Also, how do we assign tracts to gangs.</w:t>
         </w:r>
       </w:ins>
+      <w:ins w:id="20" w:author="Brendan Cooley" w:date="2020-03-20T11:13:00Z">
+        <w:r>
+          <w:rPr>
+            <w:rFonts w:asciiTheme="majorBidi" w:hAnsiTheme="majorBidi" w:cstheme="majorBidi"/>
+            <w:sz w:val="24"/>
+            <w:szCs w:val="24"/>
+          </w:rPr>
+          <w:t xml:space="preserve"> (subset to 6 </w:t>
+        </w:r>
+        <w:proofErr w:type="gramStart"/>
+        <w:r>
+          <w:rPr>
+            <w:rFonts w:asciiTheme="majorBidi" w:hAnsiTheme="majorBidi" w:cstheme="majorBidi"/>
+            <w:sz w:val="24"/>
+            <w:szCs w:val="24"/>
+          </w:rPr>
+          <w:t>major</w:t>
+        </w:r>
+        <w:proofErr w:type="gramEnd"/>
+        <w:r>
+          <w:rPr>
+            <w:rFonts w:asciiTheme="majorBidi" w:hAnsiTheme="majorBidi" w:cstheme="majorBidi"/>
+            <w:sz w:val="24"/>
+            <w:szCs w:val="24"/>
+          </w:rPr>
+          <w:t>, assign tract to largest gang if any gang occupies at least</w:t>
+        </w:r>
+      </w:ins>
+      <w:ins w:id="21" w:author="Brendan Cooley" w:date="2020-03-20T11:14:00Z">
+        <w:r>
+          <w:rPr>
+            <w:rFonts w:asciiTheme="majorBidi" w:hAnsiTheme="majorBidi" w:cstheme="majorBidi"/>
+            <w:sz w:val="24"/>
+            <w:szCs w:val="24"/>
+          </w:rPr>
+          <w:t xml:space="preserve"> 10% of tract)</w:t>
+        </w:r>
+      </w:ins>
     </w:p>
     <w:p>
       <w:pPr>
         <w:rPr>
-          <w:ins w:id="19" w:author="Brendan Cooley" w:date="2020-03-20T08:22:00Z"/>
-          <w:rFonts w:asciiTheme="majorBidi" w:eastAsia="Times New Roman" w:hAnsiTheme="majorBidi" w:cstheme="majorBidi"/>
-          <w:color w:val="000000"/>
-          <w:sz w:val="24"/>
-          <w:szCs w:val="24"/>
-          <w:rPrChange w:id="20" w:author="Brendan Cooley" w:date="2020-03-20T08:22:00Z">
+          <w:rFonts w:asciiTheme="majorBidi" w:hAnsiTheme="majorBidi" w:cstheme="majorBidi"/>
+          <w:sz w:val="24"/>
+          <w:szCs w:val="24"/>
+        </w:rPr>
+      </w:pPr>
+      <w:ins w:id="22" w:author="Brendan Cooley" w:date="2020-03-20T11:14:00Z">
+        <w:r>
+          <w:rPr>
+            <w:rFonts w:asciiTheme="majorBidi" w:hAnsiTheme="majorBidi" w:cstheme="majorBidi"/>
+            <w:sz w:val="24"/>
+            <w:szCs w:val="24"/>
+          </w:rPr>
+          <w:t>How do we think about static/dynamic? Bootstrap iterations give us measure of uncertainty, reade</w:t>
+        </w:r>
+      </w:ins>
+      <w:ins w:id="23" w:author="Brendan Cooley" w:date="2020-03-20T11:15:00Z">
+        <w:r>
+          <w:rPr>
+            <w:rFonts w:asciiTheme="majorBidi" w:hAnsiTheme="majorBidi" w:cstheme="majorBidi"/>
+            <w:sz w:val="24"/>
+            <w:szCs w:val="24"/>
+          </w:rPr>
+          <w:t>r can interpret these as fraction of time a tract was occupied by a given gang.</w:t>
+        </w:r>
+      </w:ins>
+    </w:p>
+    <w:p>
+      <w:pPr>
+        <w:rPr>
+          <w:ins w:id="24" w:author="Brendan Cooley" w:date="2020-03-20T08:22:00Z"/>
+          <w:rFonts w:asciiTheme="majorBidi" w:eastAsia="Times New Roman" w:hAnsiTheme="majorBidi" w:cstheme="majorBidi"/>
+          <w:color w:val="000000"/>
+          <w:sz w:val="24"/>
+          <w:szCs w:val="24"/>
+          <w:rPrChange w:id="25" w:author="Brendan Cooley" w:date="2020-03-20T08:22:00Z">
             <w:rPr>
-              <w:ins w:id="21" w:author="Brendan Cooley" w:date="2020-03-20T08:22:00Z"/>
+              <w:ins w:id="26" w:author="Brendan Cooley" w:date="2020-03-20T08:22:00Z"/>
               <w:rFonts w:asciiTheme="majorBidi" w:eastAsia="Times New Roman" w:hAnsiTheme="majorBidi" w:cstheme="majorBidi"/>
               <w:sz w:val="24"/>
               <w:szCs w:val="24"/>
             </w:rPr>
           </w:rPrChange>
         </w:rPr>
-        <w:pPrChange w:id="22" w:author="Brendan Cooley" w:date="2020-03-20T08:22:00Z">
+        <w:pPrChange w:id="27" w:author="Brendan Cooley" w:date="2020-03-20T08:22:00Z">
           <w:pPr>
             <w:tabs>
               <w:tab w:val="left" w:pos="916"/>
@@ -1171,7 +1213,7 @@
           </w:pPr>
         </w:pPrChange>
       </w:pPr>
-      <w:ins w:id="23" w:author="Brendan Cooley" w:date="2020-03-20T08:22:00Z">
+      <w:ins w:id="28" w:author="Brendan Cooley" w:date="2020-03-20T08:22:00Z">
         <w:r>
           <w:rPr>
             <w:rFonts w:asciiTheme="majorBidi" w:eastAsia="Times New Roman" w:hAnsiTheme="majorBidi" w:cstheme="majorBidi"/>
@@ -1214,7 +1256,7 @@
     <w:p>
       <w:pPr>
         <w:rPr>
-          <w:ins w:id="24" w:author="Brendan Cooley" w:date="2020-03-20T08:16:00Z"/>
+          <w:ins w:id="29" w:author="Brendan Cooley" w:date="2020-03-20T08:16:00Z"/>
           <w:rFonts w:asciiTheme="majorBidi" w:eastAsia="Times New Roman" w:hAnsiTheme="majorBidi" w:cstheme="majorBidi"/>
           <w:color w:val="000000"/>
           <w:sz w:val="24"/>
@@ -1320,7 +1362,17 @@
           <w:sz w:val="24"/>
           <w:szCs w:val="24"/>
         </w:rPr>
-        <w:t xml:space="preserve"> 2000). Census tracts aggregate multiple blocks into a single geographic unit. This creates two issues. First, it is possible that</w:t>
+        <w:t xml:space="preserve"> 2000). Census tracts aggregate multiple blocks into a single geographic unit. This creates two issues. First, it is </w:t>
+      </w:r>
+      <w:r>
+        <w:rPr>
+          <w:rFonts w:asciiTheme="majorBidi" w:eastAsia="Times New Roman" w:hAnsiTheme="majorBidi" w:cstheme="majorBidi"/>
+          <w:color w:val="000000"/>
+          <w:sz w:val="24"/>
+          <w:szCs w:val="24"/>
+        </w:rPr>
+        <w:lastRenderedPageBreak/>
+        <w:t>possible that</w:t>
       </w:r>
       <w:r>
         <w:rPr>
@@ -1419,17 +1471,7 @@
           <w:sz w:val="24"/>
           <w:szCs w:val="24"/>
         </w:rPr>
-        <w:t xml:space="preserve">the appropriate gang. However, our method will mistakenly </w:t>
-      </w:r>
-      <w:r>
-        <w:rPr>
-          <w:rFonts w:asciiTheme="majorBidi" w:eastAsia="Times New Roman" w:hAnsiTheme="majorBidi" w:cstheme="majorBidi"/>
-          <w:color w:val="000000"/>
-          <w:sz w:val="24"/>
-          <w:szCs w:val="24"/>
-        </w:rPr>
-        <w:lastRenderedPageBreak/>
-        <w:t>assign the</w:t>
+        <w:t>the appropriate gang. However, our method will mistakenly assign the</w:t>
       </w:r>
       <w:r>
         <w:rPr>
@@ -1589,7 +1631,7 @@
     <w:p>
       <w:pPr>
         <w:rPr>
-          <w:del w:id="25" w:author="Brendan Cooley" w:date="2020-03-20T08:21:00Z"/>
+          <w:del w:id="30" w:author="Brendan Cooley" w:date="2020-03-20T08:21:00Z"/>
           <w:rFonts w:asciiTheme="majorBidi" w:eastAsia="Times New Roman" w:hAnsiTheme="majorBidi" w:cstheme="majorBidi"/>
           <w:color w:val="000000"/>
           <w:sz w:val="24"/>
@@ -1601,7 +1643,7 @@
       <w:pPr>
         <w:jc w:val="both"/>
         <w:rPr>
-          <w:ins w:id="26" w:author="Brendan Cooley" w:date="2020-03-20T08:16:00Z"/>
+          <w:ins w:id="31" w:author="Brendan Cooley" w:date="2020-03-20T09:19:00Z"/>
           <w:rFonts w:asciiTheme="majorBidi" w:hAnsiTheme="majorBidi" w:cstheme="majorBidi"/>
           <w:sz w:val="24"/>
           <w:szCs w:val="24"/>
@@ -1734,7 +1776,28 @@
       <w:pPr>
         <w:jc w:val="both"/>
         <w:rPr>
-          <w:ins w:id="27" w:author="Brendan Cooley" w:date="2020-03-20T08:16:00Z"/>
+          <w:ins w:id="32" w:author="Brendan Cooley" w:date="2020-03-20T08:16:00Z"/>
+          <w:rFonts w:asciiTheme="majorBidi" w:hAnsiTheme="majorBidi" w:cstheme="majorBidi"/>
+          <w:sz w:val="24"/>
+          <w:szCs w:val="24"/>
+        </w:rPr>
+      </w:pPr>
+      <w:ins w:id="33" w:author="Brendan Cooley" w:date="2020-03-20T09:19:00Z">
+        <w:r>
+          <w:rPr>
+            <w:rFonts w:asciiTheme="majorBidi" w:hAnsiTheme="majorBidi" w:cstheme="majorBidi"/>
+            <w:sz w:val="24"/>
+            <w:szCs w:val="24"/>
+          </w:rPr>
+          <w:t>INSERT GANG TURF AREA HISTOGRAM</w:t>
+        </w:r>
+      </w:ins>
+    </w:p>
+    <w:p>
+      <w:pPr>
+        <w:jc w:val="both"/>
+        <w:rPr>
+          <w:ins w:id="34" w:author="Brendan Cooley" w:date="2020-03-20T08:16:00Z"/>
           <w:rFonts w:asciiTheme="majorBidi" w:hAnsiTheme="majorBidi" w:cstheme="majorBidi"/>
           <w:sz w:val="24"/>
           <w:szCs w:val="24"/>
@@ -1750,7 +1813,7 @@
           <w:szCs w:val="24"/>
         </w:rPr>
       </w:pPr>
-      <w:ins w:id="28" w:author="Brendan Cooley" w:date="2020-03-20T08:16:00Z">
+      <w:ins w:id="35" w:author="Brendan Cooley" w:date="2020-03-20T08:16:00Z">
         <w:r>
           <w:rPr>
             <w:rFonts w:asciiTheme="majorBidi" w:hAnsiTheme="majorBidi" w:cstheme="majorBidi"/>

</xml_diff>

<commit_message>
small edits to data section
</commit_message>
<xml_diff>
--- a/06_sections/Data Section.docx
+++ b/06_sections/Data Section.docx
@@ -1158,7 +1158,25 @@
             <w:sz w:val="24"/>
             <w:szCs w:val="24"/>
           </w:rPr>
-          <w:t>How do we think about static/dynamic? Bootstrap iterations give us measure of uncertainty, reade</w:t>
+          <w:t xml:space="preserve">How do we think about static/dynamic? Bootstrap iterations give us measure of </w:t>
+        </w:r>
+        <w:proofErr w:type="gramStart"/>
+        <w:r>
+          <w:rPr>
+            <w:rFonts w:asciiTheme="majorBidi" w:hAnsiTheme="majorBidi" w:cstheme="majorBidi"/>
+            <w:sz w:val="24"/>
+            <w:szCs w:val="24"/>
+          </w:rPr>
+          <w:t>uncertainty,</w:t>
+        </w:r>
+        <w:proofErr w:type="gramEnd"/>
+        <w:r>
+          <w:rPr>
+            <w:rFonts w:asciiTheme="majorBidi" w:hAnsiTheme="majorBidi" w:cstheme="majorBidi"/>
+            <w:sz w:val="24"/>
+            <w:szCs w:val="24"/>
+          </w:rPr>
+          <w:t xml:space="preserve"> reade</w:t>
         </w:r>
       </w:ins>
       <w:ins w:id="23" w:author="Brendan Cooley" w:date="2020-03-20T11:15:00Z">
@@ -1263,6 +1281,7 @@
           <w:szCs w:val="24"/>
         </w:rPr>
       </w:pPr>
+      <w:commentRangeStart w:id="30"/>
       <w:r>
         <w:rPr>
           <w:rFonts w:asciiTheme="majorBidi" w:eastAsia="Times New Roman" w:hAnsiTheme="majorBidi" w:cstheme="majorBidi"/>
@@ -1308,6 +1327,13 @@
           <w:szCs w:val="24"/>
         </w:rPr>
         <w:t xml:space="preserve">. </w:t>
+      </w:r>
+      <w:commentRangeEnd w:id="30"/>
+      <w:r>
+        <w:rPr>
+          <w:rStyle w:val="CommentReference"/>
+        </w:rPr>
+        <w:commentReference w:id="30"/>
       </w:r>
       <w:r>
         <w:rPr>
@@ -1631,7 +1657,7 @@
     <w:p>
       <w:pPr>
         <w:rPr>
-          <w:del w:id="30" w:author="Brendan Cooley" w:date="2020-03-20T08:21:00Z"/>
+          <w:del w:id="31" w:author="Brendan Cooley" w:date="2020-03-20T08:21:00Z"/>
           <w:rFonts w:asciiTheme="majorBidi" w:eastAsia="Times New Roman" w:hAnsiTheme="majorBidi" w:cstheme="majorBidi"/>
           <w:color w:val="000000"/>
           <w:sz w:val="24"/>
@@ -1643,7 +1669,7 @@
       <w:pPr>
         <w:jc w:val="both"/>
         <w:rPr>
-          <w:ins w:id="31" w:author="Brendan Cooley" w:date="2020-03-20T09:19:00Z"/>
+          <w:ins w:id="32" w:author="Brendan Cooley" w:date="2020-03-20T09:19:00Z"/>
           <w:rFonts w:asciiTheme="majorBidi" w:hAnsiTheme="majorBidi" w:cstheme="majorBidi"/>
           <w:sz w:val="24"/>
           <w:szCs w:val="24"/>
@@ -1776,13 +1802,13 @@
       <w:pPr>
         <w:jc w:val="both"/>
         <w:rPr>
-          <w:ins w:id="32" w:author="Brendan Cooley" w:date="2020-03-20T08:16:00Z"/>
+          <w:ins w:id="33" w:author="Brendan Cooley" w:date="2020-03-20T08:16:00Z"/>
           <w:rFonts w:asciiTheme="majorBidi" w:hAnsiTheme="majorBidi" w:cstheme="majorBidi"/>
           <w:sz w:val="24"/>
           <w:szCs w:val="24"/>
         </w:rPr>
       </w:pPr>
-      <w:ins w:id="33" w:author="Brendan Cooley" w:date="2020-03-20T09:19:00Z">
+      <w:ins w:id="34" w:author="Brendan Cooley" w:date="2020-03-20T09:19:00Z">
         <w:r>
           <w:rPr>
             <w:rFonts w:asciiTheme="majorBidi" w:hAnsiTheme="majorBidi" w:cstheme="majorBidi"/>
@@ -1797,7 +1823,7 @@
       <w:pPr>
         <w:jc w:val="both"/>
         <w:rPr>
-          <w:ins w:id="34" w:author="Brendan Cooley" w:date="2020-03-20T08:16:00Z"/>
+          <w:ins w:id="35" w:author="Brendan Cooley" w:date="2020-03-20T08:16:00Z"/>
           <w:rFonts w:asciiTheme="majorBidi" w:hAnsiTheme="majorBidi" w:cstheme="majorBidi"/>
           <w:sz w:val="24"/>
           <w:szCs w:val="24"/>
@@ -1813,7 +1839,7 @@
           <w:szCs w:val="24"/>
         </w:rPr>
       </w:pPr>
-      <w:ins w:id="35" w:author="Brendan Cooley" w:date="2020-03-20T08:16:00Z">
+      <w:ins w:id="36" w:author="Brendan Cooley" w:date="2020-03-20T08:16:00Z">
         <w:r>
           <w:rPr>
             <w:rFonts w:asciiTheme="majorBidi" w:hAnsiTheme="majorBidi" w:cstheme="majorBidi"/>
@@ -1852,18 +1878,36 @@
       </w:r>
     </w:p>
   </w:comment>
+  <w:comment w:id="30" w:author="Brendan Cooley" w:date="2020-03-20T12:46:00Z" w:initials="BC">
+    <w:p>
+      <w:pPr>
+        <w:pStyle w:val="CommentText"/>
+      </w:pPr>
+      <w:r>
+        <w:rPr>
+          <w:rStyle w:val="CommentReference"/>
+        </w:rPr>
+        <w:annotationRef/>
+      </w:r>
+      <w:r>
+        <w:t>Bias variance tradeoff</w:t>
+      </w:r>
+    </w:p>
+  </w:comment>
 </w:comments>
 </file>
 
 <file path=word/commentsExtended.xml><?xml version="1.0" encoding="utf-8"?>
 <w15:commentsEx xmlns:wpc="http://schemas.microsoft.com/office/word/2010/wordprocessingCanvas" xmlns:cx="http://schemas.microsoft.com/office/drawing/2014/chartex" xmlns:cx1="http://schemas.microsoft.com/office/drawing/2015/9/8/chartex" xmlns:cx2="http://schemas.microsoft.com/office/drawing/2015/10/21/chartex" xmlns:cx3="http://schemas.microsoft.com/office/drawing/2016/5/9/chartex" xmlns:cx4="http://schemas.microsoft.com/office/drawing/2016/5/10/chartex" xmlns:cx5="http://schemas.microsoft.com/office/drawing/2016/5/11/chartex" xmlns:cx6="http://schemas.microsoft.com/office/drawing/2016/5/12/chartex" xmlns:cx7="http://schemas.microsoft.com/office/drawing/2016/5/13/chartex" xmlns:cx8="http://schemas.microsoft.com/office/drawing/2016/5/14/chartex" xmlns:mc="http://schemas.openxmlformats.org/markup-compatibility/2006" xmlns:aink="http://schemas.microsoft.com/office/drawing/2016/ink" xmlns:am3d="http://schemas.microsoft.com/office/drawing/2017/model3d" xmlns:o="urn:schemas-microsoft-com:office:office" xmlns:r="http://schemas.openxmlformats.org/officeDocument/2006/relationships" xmlns:m="http://schemas.openxmlformats.org/officeDocument/2006/math" xmlns:v="urn:schemas-microsoft-com:vml" xmlns:wp14="http://schemas.microsoft.com/office/word/2010/wordprocessingDrawing" xmlns:wp="http://schemas.openxmlformats.org/drawingml/2006/wordprocessingDrawing" xmlns:w10="urn:schemas-microsoft-com:office:word" xmlns:w="http://schemas.openxmlformats.org/wordprocessingml/2006/main" xmlns:w14="http://schemas.microsoft.com/office/word/2010/wordml" xmlns:w15="http://schemas.microsoft.com/office/word/2012/wordml" xmlns:w16cid="http://schemas.microsoft.com/office/word/2016/wordml/cid" xmlns:w16se="http://schemas.microsoft.com/office/word/2015/wordml/symex" xmlns:wpg="http://schemas.microsoft.com/office/word/2010/wordprocessingGroup" xmlns:wpi="http://schemas.microsoft.com/office/word/2010/wordprocessingInk" xmlns:wne="http://schemas.microsoft.com/office/word/2006/wordml" xmlns:wps="http://schemas.microsoft.com/office/word/2010/wordprocessingShape" mc:Ignorable="w14 w15 w16se w16cid wp14">
   <w15:commentEx w15:paraId="18805BF3" w15:done="0"/>
+  <w15:commentEx w15:paraId="52D061D6" w15:done="0"/>
 </w15:commentsEx>
 </file>
 
 <file path=word/commentsIds.xml><?xml version="1.0" encoding="utf-8"?>
 <w16cid:commentsIds xmlns:wpc="http://schemas.microsoft.com/office/word/2010/wordprocessingCanvas" xmlns:cx="http://schemas.microsoft.com/office/drawing/2014/chartex" xmlns:cx1="http://schemas.microsoft.com/office/drawing/2015/9/8/chartex" xmlns:cx2="http://schemas.microsoft.com/office/drawing/2015/10/21/chartex" xmlns:cx3="http://schemas.microsoft.com/office/drawing/2016/5/9/chartex" xmlns:cx4="http://schemas.microsoft.com/office/drawing/2016/5/10/chartex" xmlns:cx5="http://schemas.microsoft.com/office/drawing/2016/5/11/chartex" xmlns:cx6="http://schemas.microsoft.com/office/drawing/2016/5/12/chartex" xmlns:cx7="http://schemas.microsoft.com/office/drawing/2016/5/13/chartex" xmlns:cx8="http://schemas.microsoft.com/office/drawing/2016/5/14/chartex" xmlns:mc="http://schemas.openxmlformats.org/markup-compatibility/2006" xmlns:aink="http://schemas.microsoft.com/office/drawing/2016/ink" xmlns:am3d="http://schemas.microsoft.com/office/drawing/2017/model3d" xmlns:o="urn:schemas-microsoft-com:office:office" xmlns:r="http://schemas.openxmlformats.org/officeDocument/2006/relationships" xmlns:m="http://schemas.openxmlformats.org/officeDocument/2006/math" xmlns:v="urn:schemas-microsoft-com:vml" xmlns:wp14="http://schemas.microsoft.com/office/word/2010/wordprocessingDrawing" xmlns:wp="http://schemas.openxmlformats.org/drawingml/2006/wordprocessingDrawing" xmlns:w10="urn:schemas-microsoft-com:office:word" xmlns:w="http://schemas.openxmlformats.org/wordprocessingml/2006/main" xmlns:w14="http://schemas.microsoft.com/office/word/2010/wordml" xmlns:w15="http://schemas.microsoft.com/office/word/2012/wordml" xmlns:w16cid="http://schemas.microsoft.com/office/word/2016/wordml/cid" xmlns:w16se="http://schemas.microsoft.com/office/word/2015/wordml/symex" xmlns:wpg="http://schemas.microsoft.com/office/word/2010/wordprocessingGroup" xmlns:wpi="http://schemas.microsoft.com/office/word/2010/wordprocessingInk" xmlns:wne="http://schemas.microsoft.com/office/word/2006/wordml" xmlns:wps="http://schemas.microsoft.com/office/word/2010/wordprocessingShape" mc:Ignorable="w14 w15 w16se w16cid wp14">
   <w16cid:commentId w16cid:paraId="18805BF3" w16cid:durableId="221EFB1E"/>
+  <w16cid:commentId w16cid:paraId="52D061D6" w16cid:durableId="221F398D"/>
 </w16cid:commentsIds>
 </file>
 

</xml_diff>